<commit_message>
user manual and deleted files
</commit_message>
<xml_diff>
--- a/User Manual.docx
+++ b/User Manual.docx
@@ -4,6 +4,13 @@
   <w:body>
     <w:sdt>
       <w:sdtPr>
+        <w:rPr>
+          <w:rFonts w:ascii="Times New Roman" w:eastAsiaTheme="minorHAnsi" w:hAnsi="Times New Roman" w:cs="Tahoma"/>
+          <w:color w:val="auto"/>
+          <w:kern w:val="3"/>
+          <w:sz w:val="22"/>
+          <w:szCs w:val="24"/>
+        </w:rPr>
         <w:id w:val="1389532957"/>
         <w:docPartObj>
           <w:docPartGallery w:val="Table of Contents"/>
@@ -12,20 +19,15 @@
       </w:sdtPr>
       <w:sdtEndPr>
         <w:rPr>
-          <w:rFonts w:ascii="Times New Roman" w:eastAsiaTheme="minorHAnsi" w:hAnsi="Times New Roman" w:cs="Tahoma"/>
           <w:b/>
           <w:bCs/>
           <w:noProof/>
-          <w:color w:val="auto"/>
-          <w:kern w:val="3"/>
-          <w:sz w:val="22"/>
-          <w:szCs w:val="24"/>
         </w:rPr>
       </w:sdtEndPr>
       <w:sdtContent>
         <w:p>
           <w:pPr>
-            <w:pStyle w:val="TOCHeading"/>
+            <w:pStyle w:val="a3"/>
             <w:rPr>
               <w:lang w:val="el-GR"/>
             </w:rPr>
@@ -39,7 +41,7 @@
         </w:p>
         <w:p>
           <w:pPr>
-            <w:pStyle w:val="TOC1"/>
+            <w:pStyle w:val="10"/>
             <w:tabs>
               <w:tab w:val="right" w:leader="dot" w:pos="9350"/>
             </w:tabs>
@@ -62,7 +64,7 @@
           <w:hyperlink w:anchor="_Toc43904246" w:history="1">
             <w:r>
               <w:rPr>
-                <w:rStyle w:val="Hyperlink"/>
+                <w:rStyle w:val="-"/>
                 <w:noProof/>
                 <w:lang w:val="el-GR"/>
               </w:rPr>
@@ -120,7 +122,7 @@
         </w:p>
         <w:p>
           <w:pPr>
-            <w:pStyle w:val="TOC1"/>
+            <w:pStyle w:val="10"/>
             <w:tabs>
               <w:tab w:val="right" w:leader="dot" w:pos="9350"/>
             </w:tabs>
@@ -134,7 +136,7 @@
           <w:hyperlink w:anchor="_Toc43904247" w:history="1">
             <w:r>
               <w:rPr>
-                <w:rStyle w:val="Hyperlink"/>
+                <w:rStyle w:val="-"/>
                 <w:noProof/>
                 <w:lang w:val="el-GR"/>
               </w:rPr>
@@ -192,7 +194,7 @@
         </w:p>
         <w:p>
           <w:pPr>
-            <w:pStyle w:val="TOC2"/>
+            <w:pStyle w:val="20"/>
             <w:tabs>
               <w:tab w:val="left" w:pos="1100"/>
               <w:tab w:val="right" w:leader="dot" w:pos="9350"/>
@@ -207,7 +209,7 @@
           <w:hyperlink w:anchor="_Toc43904248" w:history="1">
             <w:r>
               <w:rPr>
-                <w:rStyle w:val="Hyperlink"/>
+                <w:rStyle w:val="-"/>
                 <w:noProof/>
                 <w:lang w:val="el-GR"/>
               </w:rPr>
@@ -224,7 +226,7 @@
             </w:r>
             <w:r>
               <w:rPr>
-                <w:rStyle w:val="Hyperlink"/>
+                <w:rStyle w:val="-"/>
                 <w:noProof/>
               </w:rPr>
               <w:t>Profile</w:t>
@@ -281,7 +283,7 @@
         </w:p>
         <w:p>
           <w:pPr>
-            <w:pStyle w:val="TOC2"/>
+            <w:pStyle w:val="20"/>
             <w:tabs>
               <w:tab w:val="left" w:pos="1100"/>
               <w:tab w:val="right" w:leader="dot" w:pos="9350"/>
@@ -296,7 +298,7 @@
           <w:hyperlink w:anchor="_Toc43904249" w:history="1">
             <w:r>
               <w:rPr>
-                <w:rStyle w:val="Hyperlink"/>
+                <w:rStyle w:val="-"/>
                 <w:noProof/>
               </w:rPr>
               <w:t>2.</w:t>
@@ -312,7 +314,7 @@
             </w:r>
             <w:r>
               <w:rPr>
-                <w:rStyle w:val="Hyperlink"/>
+                <w:rStyle w:val="-"/>
                 <w:noProof/>
               </w:rPr>
               <w:t>Let’s Practice</w:t>
@@ -369,7 +371,7 @@
         </w:p>
         <w:p>
           <w:pPr>
-            <w:pStyle w:val="TOC2"/>
+            <w:pStyle w:val="20"/>
             <w:tabs>
               <w:tab w:val="left" w:pos="1100"/>
               <w:tab w:val="right" w:leader="dot" w:pos="9350"/>
@@ -384,7 +386,7 @@
           <w:hyperlink w:anchor="_Toc43904250" w:history="1">
             <w:r>
               <w:rPr>
-                <w:rStyle w:val="Hyperlink"/>
+                <w:rStyle w:val="-"/>
                 <w:noProof/>
               </w:rPr>
               <w:t>3.</w:t>
@@ -400,7 +402,7 @@
             </w:r>
             <w:r>
               <w:rPr>
-                <w:rStyle w:val="Hyperlink"/>
+                <w:rStyle w:val="-"/>
                 <w:noProof/>
               </w:rPr>
               <w:t>Practice Test!</w:t>
@@ -457,7 +459,7 @@
         </w:p>
         <w:p>
           <w:pPr>
-            <w:pStyle w:val="TOC2"/>
+            <w:pStyle w:val="20"/>
             <w:tabs>
               <w:tab w:val="left" w:pos="1100"/>
               <w:tab w:val="right" w:leader="dot" w:pos="9350"/>
@@ -472,7 +474,7 @@
           <w:hyperlink w:anchor="_Toc43904251" w:history="1">
             <w:r>
               <w:rPr>
-                <w:rStyle w:val="Hyperlink"/>
+                <w:rStyle w:val="-"/>
                 <w:noProof/>
               </w:rPr>
               <w:t>4.</w:t>
@@ -488,7 +490,7 @@
             </w:r>
             <w:r>
               <w:rPr>
-                <w:rStyle w:val="Hyperlink"/>
+                <w:rStyle w:val="-"/>
                 <w:noProof/>
               </w:rPr>
               <w:t>Final Test</w:t>
@@ -565,7 +567,7 @@
     </w:p>
     <w:p>
       <w:pPr>
-        <w:pStyle w:val="Heading1"/>
+        <w:pStyle w:val="1"/>
         <w:rPr>
           <w:lang w:val="el-GR"/>
         </w:rPr>
@@ -590,12 +592,18 @@
         <w:rPr>
           <w:lang w:val="el-GR"/>
         </w:rPr>
-        <w:t>Αυτή η εφαρμογή….</w:t>
-      </w:r>
-    </w:p>
-    <w:p>
-      <w:pPr>
-        <w:pStyle w:val="Heading1"/>
+        <w:t xml:space="preserve">Η έξυπνη προπαίδεια είναι το σύνολο των εργαλείων που χρησιμοποιούνται στην εφαρμογή αυτή με σκοπό την καλύτερη κατανόηση της </w:t>
+      </w:r>
+      <w:r>
+        <w:rPr>
+          <w:lang w:val="el-GR"/>
+        </w:rPr>
+        <w:t>προπαίδειας. Η εφαρμογή αυτή προσαρμόζεται στις ανάγκες του εκάστοτε μαθητή σύμφωνα με τις αδυναμίες και τις ανάγκες του επιτυγχάνοντας τη μέγιστη απόδοση. Παράλληλα ο μαθητής μπορεί να παρακολουθεί την πρόοδό ανά το χρόνο μέσω τις συλλογής στατιστικών.</w:t>
+      </w:r>
+    </w:p>
+    <w:p>
+      <w:pPr>
+        <w:pStyle w:val="1"/>
         <w:rPr>
           <w:lang w:val="el-GR"/>
         </w:rPr>
@@ -653,165 +661,244 @@
         <w:rPr>
           <w:i/>
           <w:iCs/>
-        </w:rPr>
-      </w:pPr>
-      <w:r>
+          <w:lang w:val="el-GR"/>
+        </w:rPr>
+      </w:pPr>
+      <w:r>
+        <w:rPr>
+          <w:noProof/>
+        </w:rPr>
+        <w:drawing>
+          <wp:inline distT="0" distB="0" distL="0" distR="0" wp14:anchorId="79E89894" wp14:editId="26BC457E">
+            <wp:extent cx="5943600" cy="3343910"/>
+            <wp:effectExtent l="0" t="0" r="0" b="8890"/>
+            <wp:docPr id="1" name="Εικόνα 1"/>
+            <wp:cNvGraphicFramePr>
+              <a:graphicFrameLocks xmlns:a="http://schemas.openxmlformats.org/drawingml/2006/main" noChangeAspect="1"/>
+            </wp:cNvGraphicFramePr>
+            <a:graphic xmlns:a="http://schemas.openxmlformats.org/drawingml/2006/main">
+              <a:graphicData uri="http://schemas.openxmlformats.org/drawingml/2006/picture">
+                <pic:pic xmlns:pic="http://schemas.openxmlformats.org/drawingml/2006/picture">
+                  <pic:nvPicPr>
+                    <pic:cNvPr id="1" name=""/>
+                    <pic:cNvPicPr/>
+                  </pic:nvPicPr>
+                  <pic:blipFill>
+                    <a:blip r:embed="rId6"/>
+                    <a:stretch>
+                      <a:fillRect/>
+                    </a:stretch>
+                  </pic:blipFill>
+                  <pic:spPr>
+                    <a:xfrm>
+                      <a:off x="0" y="0"/>
+                      <a:ext cx="5943600" cy="3343910"/>
+                    </a:xfrm>
+                    <a:prstGeom prst="rect">
+                      <a:avLst/>
+                    </a:prstGeom>
+                  </pic:spPr>
+                </pic:pic>
+              </a:graphicData>
+            </a:graphic>
+          </wp:inline>
+        </w:drawing>
+      </w:r>
+    </w:p>
+    <w:p>
+      <w:pPr>
+        <w:rPr>
+          <w:lang w:val="el-GR"/>
+        </w:rPr>
+      </w:pPr>
+      <w:r>
+        <w:rPr>
+          <w:lang w:val="el-GR"/>
+        </w:rPr>
+        <w:t xml:space="preserve">Έπειτα από την δημιουργία λογαριασμού, μπορείτε να χρησιμοποιείτε την εφαρμογή συνδεόμενοι με τον υπάρχουν λογαριασμό σας μέσω της υπηρεσίας </w:t>
+      </w:r>
+      <w:r>
+        <w:rPr>
+          <w:b/>
+          <w:bCs/>
+        </w:rPr>
+        <w:t>Login</w:t>
+      </w:r>
+      <w:r>
+        <w:rPr>
+          <w:lang w:val="el-GR"/>
+        </w:rPr>
+        <w:t>.</w:t>
+      </w:r>
+      <w:r>
+        <w:rPr>
+          <w:lang w:val="el-GR"/>
+        </w:rPr>
+        <w:t xml:space="preserve"> </w:t>
+      </w:r>
+    </w:p>
+    <w:p>
+      <w:pPr>
+        <w:rPr>
+          <w:lang w:val="el-GR"/>
+        </w:rPr>
+      </w:pPr>
+    </w:p>
+    <w:p>
+      <w:pPr>
         <w:rPr>
           <w:i/>
           <w:iCs/>
-        </w:rPr>
-        <w:t>@Register Image</w:t>
-      </w:r>
-    </w:p>
+          <w:lang w:val="el-GR"/>
+        </w:rPr>
+      </w:pPr>
+      <w:r>
+        <w:rPr>
+          <w:noProof/>
+        </w:rPr>
+        <w:lastRenderedPageBreak/>
+        <w:drawing>
+          <wp:inline distT="0" distB="0" distL="0" distR="0" wp14:anchorId="79BD4B44" wp14:editId="4800CE3A">
+            <wp:extent cx="5943600" cy="3390900"/>
+            <wp:effectExtent l="0" t="0" r="0" b="0"/>
+            <wp:docPr id="2" name="Εικόνα 2"/>
+            <wp:cNvGraphicFramePr>
+              <a:graphicFrameLocks xmlns:a="http://schemas.openxmlformats.org/drawingml/2006/main" noChangeAspect="1"/>
+            </wp:cNvGraphicFramePr>
+            <a:graphic xmlns:a="http://schemas.openxmlformats.org/drawingml/2006/main">
+              <a:graphicData uri="http://schemas.openxmlformats.org/drawingml/2006/picture">
+                <pic:pic xmlns:pic="http://schemas.openxmlformats.org/drawingml/2006/picture">
+                  <pic:nvPicPr>
+                    <pic:cNvPr id="1" name=""/>
+                    <pic:cNvPicPr/>
+                  </pic:nvPicPr>
+                  <pic:blipFill>
+                    <a:blip r:embed="rId7"/>
+                    <a:stretch>
+                      <a:fillRect/>
+                    </a:stretch>
+                  </pic:blipFill>
+                  <pic:spPr>
+                    <a:xfrm>
+                      <a:off x="0" y="0"/>
+                      <a:ext cx="5943600" cy="3390900"/>
+                    </a:xfrm>
+                    <a:prstGeom prst="rect">
+                      <a:avLst/>
+                    </a:prstGeom>
+                  </pic:spPr>
+                </pic:pic>
+              </a:graphicData>
+            </a:graphic>
+          </wp:inline>
+        </w:drawing>
+      </w:r>
+    </w:p>
+    <w:p>
+      <w:r>
+        <w:rPr>
+          <w:lang w:val="el-GR"/>
+        </w:rPr>
+        <w:t>Με την είσοδο στον λογαριασμό, εμφανίζεται η κεντρική σελίδα του χρήστη. Παρακάτω</w:t>
+      </w:r>
+      <w:r>
+        <w:t xml:space="preserve"> </w:t>
+      </w:r>
+      <w:r>
+        <w:rPr>
+          <w:lang w:val="el-GR"/>
+        </w:rPr>
+        <w:t>εξηγούνται</w:t>
+      </w:r>
+      <w:r>
+        <w:t xml:space="preserve"> </w:t>
+      </w:r>
+      <w:r>
+        <w:rPr>
+          <w:lang w:val="el-GR"/>
+        </w:rPr>
+        <w:t>οι</w:t>
+      </w:r>
+      <w:r>
+        <w:t xml:space="preserve"> </w:t>
+      </w:r>
+      <w:r>
+        <w:rPr>
+          <w:lang w:val="el-GR"/>
+        </w:rPr>
+        <w:t>λειτουργίες</w:t>
+      </w:r>
+      <w:r>
+        <w:t>.</w:t>
+      </w:r>
+    </w:p>
+    <w:p/>
     <w:p>
       <w:pPr>
         <w:rPr>
           <w:i/>
           <w:iCs/>
-          <w:lang w:val="el-GR"/>
-        </w:rPr>
-      </w:pPr>
-    </w:p>
-    <w:p>
-      <w:pPr>
-        <w:rPr>
-          <w:lang w:val="el-GR"/>
-        </w:rPr>
-      </w:pPr>
-      <w:r>
-        <w:rPr>
-          <w:lang w:val="el-GR"/>
-        </w:rPr>
-        <w:t xml:space="preserve">Έπειτα από την δημιουργία λογαριασμού, μπορείτε να χρησιμοποιείτε την εφαρμογή συνδεόμενοι με τον υπάρχουν λογαριασμό σας μέσω της υπηρεσίας </w:t>
-      </w:r>
-      <w:r>
-        <w:rPr>
-          <w:b/>
-          <w:bCs/>
-        </w:rPr>
-        <w:t>Login</w:t>
-      </w:r>
-      <w:r>
-        <w:rPr>
-          <w:lang w:val="el-GR"/>
-        </w:rPr>
-        <w:t>.</w:t>
-      </w:r>
-      <w:r>
-        <w:rPr>
-          <w:lang w:val="el-GR"/>
-        </w:rPr>
-        <w:t xml:space="preserve"> </w:t>
-      </w:r>
-    </w:p>
-    <w:p>
-      <w:pPr>
-        <w:rPr>
-          <w:lang w:val="el-GR"/>
-        </w:rPr>
-      </w:pPr>
-    </w:p>
-    <w:p>
-      <w:pPr>
+        </w:rPr>
+      </w:pPr>
+      <w:r>
         <w:rPr>
           <w:i/>
           <w:iCs/>
-        </w:rPr>
-      </w:pPr>
-      <w:r>
-        <w:rPr>
-          <w:i/>
-          <w:iCs/>
-        </w:rPr>
-        <w:t>@Login Image</w:t>
-      </w:r>
-    </w:p>
-    <w:p>
-      <w:pPr>
-        <w:rPr>
-          <w:i/>
-          <w:iCs/>
-        </w:rPr>
-      </w:pPr>
-    </w:p>
-    <w:p>
-      <w:pPr>
-        <w:rPr>
-          <w:lang w:val="el-GR"/>
-        </w:rPr>
-      </w:pPr>
-      <w:r>
-        <w:rPr>
-          <w:lang w:val="el-GR"/>
-        </w:rPr>
-        <w:t>Με την είσοδο στον λογαριασμό, εμφανίζεται η κεντρική σελίδα του χρήστη. Παρακάτω εξηγούνται οι λειτουργίες.</w:t>
-      </w:r>
-    </w:p>
-    <w:p>
-      <w:pPr>
-        <w:rPr>
-          <w:lang w:val="el-GR"/>
-        </w:rPr>
-      </w:pPr>
-    </w:p>
-    <w:p>
-      <w:pPr>
-        <w:rPr>
-          <w:i/>
-          <w:iCs/>
-        </w:rPr>
-      </w:pPr>
-      <w:r>
-        <w:rPr>
-          <w:i/>
-          <w:iCs/>
-        </w:rPr>
-        <w:t xml:space="preserve">@Image </w:t>
-      </w:r>
-      <w:proofErr w:type="spellStart"/>
-      <w:r>
-        <w:rPr>
-          <w:i/>
-          <w:iCs/>
-        </w:rPr>
-        <w:t>User_Form</w:t>
-      </w:r>
-      <w:proofErr w:type="spellEnd"/>
-      <w:r>
-        <w:rPr>
-          <w:i/>
-          <w:iCs/>
-        </w:rPr>
-        <w:t xml:space="preserve"> @1=Profile, @2=Let’s Practice, @3=Practice </w:t>
-      </w:r>
-      <w:proofErr w:type="gramStart"/>
-      <w:r>
-        <w:rPr>
-          <w:i/>
-          <w:iCs/>
-        </w:rPr>
-        <w:t>Test!,</w:t>
-      </w:r>
-      <w:proofErr w:type="gramEnd"/>
-      <w:r>
-        <w:rPr>
-          <w:i/>
-          <w:iCs/>
-        </w:rPr>
-        <w:t xml:space="preserve"> @4=Final Test</w:t>
-      </w:r>
-    </w:p>
-    <w:p>
-      <w:pPr>
-        <w:rPr>
-          <w:i/>
-          <w:iCs/>
-        </w:rPr>
-      </w:pPr>
-    </w:p>
-    <w:p>
-      <w:pPr>
-        <w:pStyle w:val="Heading2"/>
+          <w:noProof/>
+        </w:rPr>
+        <w:drawing>
+          <wp:inline distT="0" distB="0" distL="0" distR="0" wp14:anchorId="09D1019B" wp14:editId="10CBF670">
+            <wp:extent cx="5934075" cy="3333750"/>
+            <wp:effectExtent l="0" t="0" r="9525" b="0"/>
+            <wp:docPr id="4" name="Εικόνα 4"/>
+            <wp:cNvGraphicFramePr>
+              <a:graphicFrameLocks xmlns:a="http://schemas.openxmlformats.org/drawingml/2006/main" noChangeAspect="1"/>
+            </wp:cNvGraphicFramePr>
+            <a:graphic xmlns:a="http://schemas.openxmlformats.org/drawingml/2006/main">
+              <a:graphicData uri="http://schemas.openxmlformats.org/drawingml/2006/picture">
+                <pic:pic xmlns:pic="http://schemas.openxmlformats.org/drawingml/2006/picture">
+                  <pic:nvPicPr>
+                    <pic:cNvPr id="0" name="Picture 6"/>
+                    <pic:cNvPicPr>
+                      <a:picLocks noChangeAspect="1" noChangeArrowheads="1"/>
+                    </pic:cNvPicPr>
+                  </pic:nvPicPr>
+                  <pic:blipFill>
+                    <a:blip r:embed="rId8">
+                      <a:extLst>
+                        <a:ext uri="{28A0092B-C50C-407E-A947-70E740481C1C}">
+                          <a14:useLocalDpi xmlns:a14="http://schemas.microsoft.com/office/drawing/2010/main" val="0"/>
+                        </a:ext>
+                      </a:extLst>
+                    </a:blip>
+                    <a:srcRect/>
+                    <a:stretch>
+                      <a:fillRect/>
+                    </a:stretch>
+                  </pic:blipFill>
+                  <pic:spPr bwMode="auto">
+                    <a:xfrm>
+                      <a:off x="0" y="0"/>
+                      <a:ext cx="5934075" cy="3333750"/>
+                    </a:xfrm>
+                    <a:prstGeom prst="rect">
+                      <a:avLst/>
+                    </a:prstGeom>
+                    <a:noFill/>
+                    <a:ln>
+                      <a:noFill/>
+                    </a:ln>
+                  </pic:spPr>
+                </pic:pic>
+              </a:graphicData>
+            </a:graphic>
+          </wp:inline>
+        </w:drawing>
+      </w:r>
+    </w:p>
+    <w:p>
+      <w:pPr>
+        <w:pStyle w:val="2"/>
         <w:numPr>
           <w:ilvl w:val="0"/>
           <w:numId w:val="1"/>
@@ -827,11 +914,28 @@
       <w:bookmarkEnd w:id="2"/>
     </w:p>
     <w:p>
-      <w:r>
-        <w:rPr>
-          <w:lang w:val="el-GR"/>
-        </w:rPr>
-        <w:t>Εμφανίζονται να στατιστικά</w:t>
+      <w:pPr>
+        <w:rPr>
+          <w:lang w:val="el-GR"/>
+        </w:rPr>
+      </w:pPr>
+      <w:r>
+        <w:rPr>
+          <w:lang w:val="el-GR"/>
+        </w:rPr>
+        <w:t xml:space="preserve">Εμφανίζονται </w:t>
+      </w:r>
+      <w:r>
+        <w:rPr>
+          <w:lang w:val="el-GR"/>
+        </w:rPr>
+        <w:t>τ</w:t>
+      </w:r>
+      <w:r>
+        <w:rPr>
+          <w:lang w:val="el-GR"/>
+        </w:rPr>
+        <w:t>α στατιστικά</w:t>
       </w:r>
       <w:r>
         <w:rPr>
@@ -843,13 +947,38 @@
         <w:rPr>
           <w:lang w:val="el-GR"/>
         </w:rPr>
-        <w:t>του χρήστη όπου με το κουμπί @1 μπορεί να επιλέξει το εύρος τιμών του δείγματος.</w:t>
-      </w:r>
-      <w:r>
-        <w:rPr>
-          <w:lang w:val="el-GR"/>
-        </w:rPr>
-        <w:t xml:space="preserve"> </w:t>
+        <w:t>του χρήστη όπου με το κουμπί @1 μπορεί να επιλέξει το εύρος τιμών του δείγματος</w:t>
+      </w:r>
+      <w:r>
+        <w:rPr>
+          <w:lang w:val="el-GR"/>
+        </w:rPr>
+        <w:t xml:space="preserve">, με το κουμπί </w:t>
+      </w:r>
+      <w:r>
+        <w:rPr>
+          <w:lang w:val="el-GR"/>
+        </w:rPr>
+        <w:t>@2</w:t>
+      </w:r>
+      <w:r>
+        <w:rPr>
+          <w:lang w:val="el-GR"/>
+        </w:rPr>
+        <w:t xml:space="preserve"> μπορεί να επιλέξει το είδος των στατιστικών (από το διαγώνισμα ή το τεστ εξάσκησης). Στην περιοχή @3 μπορεί να παρακολουθήσει τα στατιστικά του</w:t>
+      </w:r>
+      <w:r>
+        <w:rPr>
+          <w:lang w:val="el-GR"/>
+        </w:rPr>
+        <w:t xml:space="preserve"> και στην περιοχή @4 εμφανίζεται ένα μήνυμα σχετικά με την πρόοδο του. Συγκεκριμένα εάν ο μαθητής έχει </w:t>
+      </w:r>
+      <w:r>
+        <w:rPr>
+          <w:lang w:val="el-GR"/>
+        </w:rPr>
+        <w:lastRenderedPageBreak/>
+        <w:t>μεγάλο ποσοστό επιτυχιών σε σχέση με το ποσοστό αποτυχιών εμφανίζεται μήνυμα επιβράβευσης, αντιθέτως όταν το ποσοστό αποτυχιών είναι μεγαλύτερο από το ποσοστό επιτυχιών εμφανίζεται μήνυμα που εξηγεί σε ποια προπαίδεια πρέπει να επικεντρωθεί περισσότερο.</w:t>
       </w:r>
     </w:p>
     <w:p>
@@ -870,45 +999,62 @@
         <w:rPr>
           <w:i/>
           <w:iCs/>
-          <w:lang w:val="el-GR"/>
-        </w:rPr>
-        <w:t>@</w:t>
-      </w:r>
-      <w:r>
-        <w:rPr>
-          <w:i/>
-          <w:iCs/>
-        </w:rPr>
-        <w:t xml:space="preserve">Image </w:t>
-      </w:r>
-      <w:proofErr w:type="spellStart"/>
-      <w:r>
-        <w:rPr>
-          <w:i/>
-          <w:iCs/>
-        </w:rPr>
-        <w:t>Profile_Form</w:t>
-      </w:r>
-      <w:proofErr w:type="spellEnd"/>
-      <w:r>
-        <w:rPr>
-          <w:i/>
-          <w:iCs/>
-        </w:rPr>
-        <w:t xml:space="preserve"> @1=lastmonth</w:t>
-      </w:r>
-    </w:p>
-    <w:p>
-      <w:pPr>
-        <w:rPr>
-          <w:i/>
-          <w:iCs/>
-        </w:rPr>
-      </w:pPr>
-    </w:p>
-    <w:p>
-      <w:pPr>
-        <w:pStyle w:val="Heading2"/>
+          <w:noProof/>
+          <w:lang w:val="el-GR"/>
+        </w:rPr>
+        <w:drawing>
+          <wp:inline distT="0" distB="0" distL="0" distR="0" wp14:anchorId="146825F8" wp14:editId="5AEE82BD">
+            <wp:extent cx="5934075" cy="3333750"/>
+            <wp:effectExtent l="0" t="0" r="9525" b="0"/>
+            <wp:docPr id="5" name="Εικόνα 5"/>
+            <wp:cNvGraphicFramePr>
+              <a:graphicFrameLocks xmlns:a="http://schemas.openxmlformats.org/drawingml/2006/main" noChangeAspect="1"/>
+            </wp:cNvGraphicFramePr>
+            <a:graphic xmlns:a="http://schemas.openxmlformats.org/drawingml/2006/main">
+              <a:graphicData uri="http://schemas.openxmlformats.org/drawingml/2006/picture">
+                <pic:pic xmlns:pic="http://schemas.openxmlformats.org/drawingml/2006/picture">
+                  <pic:nvPicPr>
+                    <pic:cNvPr id="0" name="Picture 7"/>
+                    <pic:cNvPicPr>
+                      <a:picLocks noChangeAspect="1" noChangeArrowheads="1"/>
+                    </pic:cNvPicPr>
+                  </pic:nvPicPr>
+                  <pic:blipFill>
+                    <a:blip r:embed="rId9">
+                      <a:extLst>
+                        <a:ext uri="{28A0092B-C50C-407E-A947-70E740481C1C}">
+                          <a14:useLocalDpi xmlns:a14="http://schemas.microsoft.com/office/drawing/2010/main" val="0"/>
+                        </a:ext>
+                      </a:extLst>
+                    </a:blip>
+                    <a:srcRect/>
+                    <a:stretch>
+                      <a:fillRect/>
+                    </a:stretch>
+                  </pic:blipFill>
+                  <pic:spPr bwMode="auto">
+                    <a:xfrm>
+                      <a:off x="0" y="0"/>
+                      <a:ext cx="5934075" cy="3333750"/>
+                    </a:xfrm>
+                    <a:prstGeom prst="rect">
+                      <a:avLst/>
+                    </a:prstGeom>
+                    <a:noFill/>
+                    <a:ln>
+                      <a:noFill/>
+                    </a:ln>
+                  </pic:spPr>
+                </pic:pic>
+              </a:graphicData>
+            </a:graphic>
+          </wp:inline>
+        </w:drawing>
+      </w:r>
+    </w:p>
+    <w:p>
+      <w:pPr>
+        <w:pStyle w:val="2"/>
         <w:numPr>
           <w:ilvl w:val="0"/>
           <w:numId w:val="1"/>
@@ -945,206 +1091,284 @@
         <w:rPr>
           <w:i/>
           <w:iCs/>
-        </w:rPr>
-      </w:pPr>
-      <w:r>
+          <w:lang w:val="el-GR"/>
+        </w:rPr>
+      </w:pPr>
+      <w:r>
+        <w:rPr>
+          <w:noProof/>
+        </w:rPr>
+        <w:lastRenderedPageBreak/>
+        <w:drawing>
+          <wp:inline distT="0" distB="0" distL="0" distR="0" wp14:anchorId="18E9AC36" wp14:editId="2781A9B1">
+            <wp:extent cx="5943600" cy="4213225"/>
+            <wp:effectExtent l="0" t="0" r="0" b="0"/>
+            <wp:docPr id="6" name="Εικόνα 6"/>
+            <wp:cNvGraphicFramePr>
+              <a:graphicFrameLocks xmlns:a="http://schemas.openxmlformats.org/drawingml/2006/main" noChangeAspect="1"/>
+            </wp:cNvGraphicFramePr>
+            <a:graphic xmlns:a="http://schemas.openxmlformats.org/drawingml/2006/main">
+              <a:graphicData uri="http://schemas.openxmlformats.org/drawingml/2006/picture">
+                <pic:pic xmlns:pic="http://schemas.openxmlformats.org/drawingml/2006/picture">
+                  <pic:nvPicPr>
+                    <pic:cNvPr id="1" name=""/>
+                    <pic:cNvPicPr/>
+                  </pic:nvPicPr>
+                  <pic:blipFill>
+                    <a:blip r:embed="rId10"/>
+                    <a:stretch>
+                      <a:fillRect/>
+                    </a:stretch>
+                  </pic:blipFill>
+                  <pic:spPr>
+                    <a:xfrm>
+                      <a:off x="0" y="0"/>
+                      <a:ext cx="5943600" cy="4213225"/>
+                    </a:xfrm>
+                    <a:prstGeom prst="rect">
+                      <a:avLst/>
+                    </a:prstGeom>
+                  </pic:spPr>
+                </pic:pic>
+              </a:graphicData>
+            </a:graphic>
+          </wp:inline>
+        </w:drawing>
+      </w:r>
+    </w:p>
+    <w:p>
+      <w:pPr>
+        <w:spacing w:line="240" w:lineRule="auto"/>
+        <w:rPr>
+          <w:lang w:val="el-GR"/>
+        </w:rPr>
+      </w:pPr>
+      <w:r>
+        <w:rPr>
+          <w:lang w:val="el-GR"/>
+        </w:rPr>
+        <w:t>Έπειτα, εμφανίζεται στον χρήστη η επιλεγμένη προπαίδεια για</w:t>
+      </w:r>
+      <w:r>
+        <w:rPr>
+          <w:lang w:val="el-GR"/>
+        </w:rPr>
+        <w:t xml:space="preserve"> την εκμάθηση της.</w:t>
+      </w:r>
+    </w:p>
+    <w:p>
+      <w:pPr>
+        <w:rPr>
+          <w:lang w:val="el-GR"/>
+        </w:rPr>
+      </w:pPr>
+    </w:p>
+    <w:p>
+      <w:pPr>
         <w:rPr>
           <w:i/>
           <w:iCs/>
-        </w:rPr>
-        <w:t xml:space="preserve">@Image </w:t>
-      </w:r>
-      <w:proofErr w:type="spellStart"/>
+          <w:lang w:val="el-GR"/>
+        </w:rPr>
+      </w:pPr>
       <w:r>
         <w:rPr>
           <w:i/>
           <w:iCs/>
-        </w:rPr>
-        <w:t>LearningForm</w:t>
-      </w:r>
-      <w:proofErr w:type="spellEnd"/>
-    </w:p>
-    <w:p>
-      <w:pPr>
+          <w:noProof/>
+          <w:lang w:val="el-GR"/>
+        </w:rPr>
+        <w:drawing>
+          <wp:inline distT="0" distB="0" distL="0" distR="0" wp14:anchorId="29EB50B5" wp14:editId="4F6F85D0">
+            <wp:extent cx="5934075" cy="3333750"/>
+            <wp:effectExtent l="0" t="0" r="9525" b="0"/>
+            <wp:docPr id="8" name="Εικόνα 8"/>
+            <wp:cNvGraphicFramePr>
+              <a:graphicFrameLocks xmlns:a="http://schemas.openxmlformats.org/drawingml/2006/main" noChangeAspect="1"/>
+            </wp:cNvGraphicFramePr>
+            <a:graphic xmlns:a="http://schemas.openxmlformats.org/drawingml/2006/main">
+              <a:graphicData uri="http://schemas.openxmlformats.org/drawingml/2006/picture">
+                <pic:pic xmlns:pic="http://schemas.openxmlformats.org/drawingml/2006/picture">
+                  <pic:nvPicPr>
+                    <pic:cNvPr id="0" name="Picture 9"/>
+                    <pic:cNvPicPr>
+                      <a:picLocks noChangeAspect="1" noChangeArrowheads="1"/>
+                    </pic:cNvPicPr>
+                  </pic:nvPicPr>
+                  <pic:blipFill>
+                    <a:blip r:embed="rId11">
+                      <a:extLst>
+                        <a:ext uri="{28A0092B-C50C-407E-A947-70E740481C1C}">
+                          <a14:useLocalDpi xmlns:a14="http://schemas.microsoft.com/office/drawing/2010/main" val="0"/>
+                        </a:ext>
+                      </a:extLst>
+                    </a:blip>
+                    <a:srcRect/>
+                    <a:stretch>
+                      <a:fillRect/>
+                    </a:stretch>
+                  </pic:blipFill>
+                  <pic:spPr bwMode="auto">
+                    <a:xfrm>
+                      <a:off x="0" y="0"/>
+                      <a:ext cx="5934075" cy="3333750"/>
+                    </a:xfrm>
+                    <a:prstGeom prst="rect">
+                      <a:avLst/>
+                    </a:prstGeom>
+                    <a:noFill/>
+                    <a:ln>
+                      <a:noFill/>
+                    </a:ln>
+                  </pic:spPr>
+                </pic:pic>
+              </a:graphicData>
+            </a:graphic>
+          </wp:inline>
+        </w:drawing>
+      </w:r>
+    </w:p>
+    <w:p>
+      <w:pPr>
+        <w:spacing w:line="240" w:lineRule="auto"/>
+        <w:rPr>
+          <w:lang w:val="el-GR"/>
+        </w:rPr>
+      </w:pPr>
+      <w:r>
+        <w:rPr>
+          <w:lang w:val="el-GR"/>
+        </w:rPr>
+        <w:lastRenderedPageBreak/>
+        <w:t xml:space="preserve">Πατώντας </w:t>
+      </w:r>
+      <w:r>
+        <w:rPr>
+          <w:b/>
+          <w:bCs/>
+        </w:rPr>
+        <w:t>Next</w:t>
+      </w:r>
+      <w:r>
+        <w:rPr>
+          <w:lang w:val="el-GR"/>
+        </w:rPr>
+        <w:t xml:space="preserve"> </w:t>
+      </w:r>
+      <w:r>
+        <w:rPr>
+          <w:lang w:val="el-GR"/>
+        </w:rPr>
+        <w:t xml:space="preserve">μεταφέρεστε στις ερωτήσεις. Για να τελειώσει η εξάσκηση επιτυχώς,  χρειάζεται να απαντηθούν όλες οι 10 ερωτήσεις προπαίδειας. Στην περίπτωση τριών λαθών στην ίδια ερώτηση, προσφέρεται η επιλογή εμφάνισης της σωστής απάντησης. </w:t>
+      </w:r>
+    </w:p>
+    <w:p>
+      <w:pPr>
+        <w:spacing w:line="240" w:lineRule="auto"/>
+        <w:rPr>
+          <w:lang w:val="el-GR"/>
+        </w:rPr>
+      </w:pPr>
+    </w:p>
+    <w:p>
+      <w:pPr>
+        <w:spacing w:line="240" w:lineRule="auto"/>
         <w:rPr>
           <w:i/>
           <w:iCs/>
         </w:rPr>
       </w:pPr>
-    </w:p>
-    <w:p>
-      <w:pPr>
-        <w:spacing w:line="240" w:lineRule="auto"/>
-        <w:rPr>
-          <w:lang w:val="el-GR"/>
-        </w:rPr>
-      </w:pPr>
-      <w:r>
-        <w:rPr>
-          <w:lang w:val="el-GR"/>
-        </w:rPr>
-        <w:t>Έπειτα, εμφανίζεται στον χρήστη η επιλεγμένη προπαίδεια για μία γρήγορη ματιά.</w:t>
-      </w:r>
-      <w:r>
-        <w:rPr>
-          <w:lang w:val="el-GR"/>
-        </w:rPr>
-        <w:t xml:space="preserve"> </w:t>
-      </w:r>
-    </w:p>
-    <w:p>
-      <w:pPr>
-        <w:rPr>
-          <w:lang w:val="el-GR"/>
-        </w:rPr>
-      </w:pPr>
-    </w:p>
-    <w:p>
-      <w:pPr>
+      <w:r>
+        <w:rPr>
+          <w:noProof/>
+        </w:rPr>
+        <w:drawing>
+          <wp:inline distT="0" distB="0" distL="0" distR="0" wp14:anchorId="1F666D26" wp14:editId="1573DB82">
+            <wp:extent cx="5943600" cy="3334385"/>
+            <wp:effectExtent l="0" t="0" r="0" b="0"/>
+            <wp:docPr id="9" name="Εικόνα 9"/>
+            <wp:cNvGraphicFramePr>
+              <a:graphicFrameLocks xmlns:a="http://schemas.openxmlformats.org/drawingml/2006/main" noChangeAspect="1"/>
+            </wp:cNvGraphicFramePr>
+            <a:graphic xmlns:a="http://schemas.openxmlformats.org/drawingml/2006/main">
+              <a:graphicData uri="http://schemas.openxmlformats.org/drawingml/2006/picture">
+                <pic:pic xmlns:pic="http://schemas.openxmlformats.org/drawingml/2006/picture">
+                  <pic:nvPicPr>
+                    <pic:cNvPr id="1" name=""/>
+                    <pic:cNvPicPr/>
+                  </pic:nvPicPr>
+                  <pic:blipFill>
+                    <a:blip r:embed="rId12"/>
+                    <a:stretch>
+                      <a:fillRect/>
+                    </a:stretch>
+                  </pic:blipFill>
+                  <pic:spPr>
+                    <a:xfrm>
+                      <a:off x="0" y="0"/>
+                      <a:ext cx="5943600" cy="3334385"/>
+                    </a:xfrm>
+                    <a:prstGeom prst="rect">
+                      <a:avLst/>
+                    </a:prstGeom>
+                  </pic:spPr>
+                </pic:pic>
+              </a:graphicData>
+            </a:graphic>
+          </wp:inline>
+        </w:drawing>
+      </w:r>
+      <w:r>
         <w:rPr>
           <w:i/>
           <w:iCs/>
         </w:rPr>
-      </w:pPr>
-      <w:r>
-        <w:rPr>
-          <w:i/>
-          <w:iCs/>
-          <w:lang w:val="el-GR"/>
-        </w:rPr>
-        <w:t>@</w:t>
-      </w:r>
-      <w:r>
-        <w:rPr>
-          <w:i/>
-          <w:iCs/>
-        </w:rPr>
-        <w:t xml:space="preserve">Image </w:t>
-      </w:r>
-      <w:proofErr w:type="spellStart"/>
-      <w:r>
-        <w:rPr>
-          <w:i/>
-          <w:iCs/>
-        </w:rPr>
-        <w:t>TimesLearning</w:t>
-      </w:r>
-      <w:proofErr w:type="spellEnd"/>
-      <w:r>
-        <w:rPr>
-          <w:i/>
-          <w:iCs/>
-        </w:rPr>
-        <w:t xml:space="preserve"> @1=Next</w:t>
-      </w:r>
-    </w:p>
-    <w:p>
-      <w:pPr>
-        <w:rPr>
-          <w:i/>
-          <w:iCs/>
-        </w:rPr>
-      </w:pPr>
-    </w:p>
-    <w:p>
-      <w:pPr>
-        <w:spacing w:line="240" w:lineRule="auto"/>
-        <w:rPr>
-          <w:lang w:val="el-GR"/>
-        </w:rPr>
-      </w:pPr>
-      <w:r>
-        <w:rPr>
-          <w:lang w:val="el-GR"/>
-        </w:rPr>
-        <w:t xml:space="preserve">Πατώντας </w:t>
-      </w:r>
-      <w:r>
-        <w:rPr>
-          <w:b/>
-          <w:bCs/>
-        </w:rPr>
-        <w:t>Next</w:t>
-      </w:r>
-      <w:r>
-        <w:rPr>
-          <w:lang w:val="el-GR"/>
-        </w:rPr>
-        <w:t xml:space="preserve"> </w:t>
-      </w:r>
-      <w:r>
-        <w:rPr>
-          <w:lang w:val="el-GR"/>
-        </w:rPr>
-        <w:t>μεταφέρεστε στις ερωτήσεις.</w:t>
-      </w:r>
-      <w:r>
-        <w:rPr>
-          <w:lang w:val="el-GR"/>
-        </w:rPr>
-        <w:t xml:space="preserve"> Για να τελειώσει η εξάσκηση επιτυχώς,  χρειάζεται να απαντηθούν όλες οι 10 ερωτήσεις προπαίδειας. Στην περίπτωση τριών λαθών στην ίδια ερώτηση, προσφέρεται η επιλογή εμφάνισης της σωστής απάντησης. </w:t>
-      </w:r>
-    </w:p>
-    <w:p>
-      <w:pPr>
-        <w:spacing w:line="240" w:lineRule="auto"/>
-        <w:rPr>
-          <w:lang w:val="el-GR"/>
-        </w:rPr>
-      </w:pPr>
-    </w:p>
-    <w:p>
-      <w:pPr>
-        <w:spacing w:line="240" w:lineRule="auto"/>
-        <w:rPr>
-          <w:i/>
-          <w:iCs/>
-        </w:rPr>
-      </w:pPr>
-      <w:r>
-        <w:rPr>
-          <w:i/>
-          <w:iCs/>
-          <w:lang w:val="el-GR"/>
-        </w:rPr>
-        <w:t>@</w:t>
-      </w:r>
-      <w:r>
-        <w:rPr>
-          <w:i/>
-          <w:iCs/>
-        </w:rPr>
-        <w:t xml:space="preserve">Image </w:t>
-      </w:r>
-      <w:proofErr w:type="spellStart"/>
-      <w:r>
-        <w:rPr>
-          <w:i/>
-          <w:iCs/>
-        </w:rPr>
-        <w:t>AskSolution</w:t>
-      </w:r>
-      <w:proofErr w:type="spellEnd"/>
-      <w:r>
-        <w:rPr>
-          <w:i/>
-          <w:iCs/>
-        </w:rPr>
-        <w:t xml:space="preserve"> / Image Solution</w:t>
-      </w:r>
-    </w:p>
-    <w:p>
-      <w:pPr>
-        <w:spacing w:line="240" w:lineRule="auto"/>
-        <w:rPr>
-          <w:i/>
-          <w:iCs/>
-        </w:rPr>
-      </w:pPr>
-    </w:p>
-    <w:p>
-      <w:pPr>
-        <w:pStyle w:val="Heading2"/>
+        <w:br/>
+      </w:r>
+      <w:r>
+        <w:rPr>
+          <w:noProof/>
+        </w:rPr>
+        <w:drawing>
+          <wp:inline distT="0" distB="0" distL="0" distR="0" wp14:anchorId="5F350D0C" wp14:editId="5AF2DDDD">
+            <wp:extent cx="5943600" cy="3318510"/>
+            <wp:effectExtent l="0" t="0" r="0" b="0"/>
+            <wp:docPr id="10" name="Εικόνα 10"/>
+            <wp:cNvGraphicFramePr>
+              <a:graphicFrameLocks xmlns:a="http://schemas.openxmlformats.org/drawingml/2006/main" noChangeAspect="1"/>
+            </wp:cNvGraphicFramePr>
+            <a:graphic xmlns:a="http://schemas.openxmlformats.org/drawingml/2006/main">
+              <a:graphicData uri="http://schemas.openxmlformats.org/drawingml/2006/picture">
+                <pic:pic xmlns:pic="http://schemas.openxmlformats.org/drawingml/2006/picture">
+                  <pic:nvPicPr>
+                    <pic:cNvPr id="1" name=""/>
+                    <pic:cNvPicPr/>
+                  </pic:nvPicPr>
+                  <pic:blipFill>
+                    <a:blip r:embed="rId13"/>
+                    <a:stretch>
+                      <a:fillRect/>
+                    </a:stretch>
+                  </pic:blipFill>
+                  <pic:spPr>
+                    <a:xfrm>
+                      <a:off x="0" y="0"/>
+                      <a:ext cx="5943600" cy="3318510"/>
+                    </a:xfrm>
+                    <a:prstGeom prst="rect">
+                      <a:avLst/>
+                    </a:prstGeom>
+                  </pic:spPr>
+                </pic:pic>
+              </a:graphicData>
+            </a:graphic>
+          </wp:inline>
+        </w:drawing>
+      </w:r>
+    </w:p>
+    <w:p>
+      <w:pPr>
+        <w:pStyle w:val="2"/>
         <w:numPr>
           <w:ilvl w:val="0"/>
           <w:numId w:val="1"/>
@@ -1187,41 +1411,50 @@
         <w:rPr>
           <w:i/>
           <w:iCs/>
-        </w:rPr>
-      </w:pPr>
-      <w:r>
-        <w:rPr>
-          <w:i/>
-          <w:iCs/>
-          <w:lang w:val="el-GR"/>
+          <w:lang w:val="el-GR"/>
+        </w:rPr>
+      </w:pPr>
+      <w:r>
+        <w:rPr>
+          <w:noProof/>
         </w:rPr>
         <w:lastRenderedPageBreak/>
-        <w:t>@</w:t>
-      </w:r>
-      <w:r>
-        <w:rPr>
-          <w:i/>
-          <w:iCs/>
-        </w:rPr>
-        <w:t xml:space="preserve">Image </w:t>
-      </w:r>
-      <w:proofErr w:type="spellStart"/>
-      <w:r>
-        <w:rPr>
-          <w:i/>
-          <w:iCs/>
-        </w:rPr>
-        <w:t>LearningTest</w:t>
-      </w:r>
-      <w:proofErr w:type="spellEnd"/>
-    </w:p>
-    <w:p>
-      <w:pPr>
-        <w:rPr>
-          <w:i/>
-          <w:iCs/>
-        </w:rPr>
-      </w:pPr>
+        <w:drawing>
+          <wp:inline distT="0" distB="0" distL="0" distR="0" wp14:anchorId="0F84D78A" wp14:editId="6AEA2D43">
+            <wp:extent cx="5943600" cy="3490595"/>
+            <wp:effectExtent l="0" t="0" r="0" b="0"/>
+            <wp:docPr id="11" name="Εικόνα 11"/>
+            <wp:cNvGraphicFramePr>
+              <a:graphicFrameLocks xmlns:a="http://schemas.openxmlformats.org/drawingml/2006/main" noChangeAspect="1"/>
+            </wp:cNvGraphicFramePr>
+            <a:graphic xmlns:a="http://schemas.openxmlformats.org/drawingml/2006/main">
+              <a:graphicData uri="http://schemas.openxmlformats.org/drawingml/2006/picture">
+                <pic:pic xmlns:pic="http://schemas.openxmlformats.org/drawingml/2006/picture">
+                  <pic:nvPicPr>
+                    <pic:cNvPr id="1" name=""/>
+                    <pic:cNvPicPr/>
+                  </pic:nvPicPr>
+                  <pic:blipFill>
+                    <a:blip r:embed="rId14"/>
+                    <a:stretch>
+                      <a:fillRect/>
+                    </a:stretch>
+                  </pic:blipFill>
+                  <pic:spPr>
+                    <a:xfrm>
+                      <a:off x="0" y="0"/>
+                      <a:ext cx="5943600" cy="3490595"/>
+                    </a:xfrm>
+                    <a:prstGeom prst="rect">
+                      <a:avLst/>
+                    </a:prstGeom>
+                  </pic:spPr>
+                </pic:pic>
+              </a:graphicData>
+            </a:graphic>
+          </wp:inline>
+        </w:drawing>
+      </w:r>
     </w:p>
     <w:p>
       <w:r>
@@ -1251,7 +1484,7 @@
     </w:p>
     <w:p>
       <w:pPr>
-        <w:pStyle w:val="Heading2"/>
+        <w:pStyle w:val="2"/>
         <w:numPr>
           <w:ilvl w:val="0"/>
           <w:numId w:val="1"/>
@@ -1264,8 +1497,101 @@
       <w:bookmarkEnd w:id="5"/>
     </w:p>
     <w:p>
-      <w:r>
-        <w:t>TODO</w:t>
+      <w:pPr>
+        <w:rPr>
+          <w:lang w:val="el-GR"/>
+        </w:rPr>
+      </w:pPr>
+      <w:r>
+        <w:rPr>
+          <w:lang w:val="el-GR"/>
+        </w:rPr>
+        <w:t>Το τελικό διαγώνισμα εξετάζει τις δυνατότητες του μαθητή στην προπαίδεια ανάλογα με τη δυσκολία που θα επιλέξει. Στην εύκολη δυσκολία ο μαθητής καλείται να απαντήσει σε 10 ερωτήσεις, στη μεσαία δυσκολία 15 και τέλος στην δύσκολη δυσκολία 20.</w:t>
+      </w:r>
+    </w:p>
+    <w:p>
+      <w:r>
+        <w:rPr>
+          <w:noProof/>
+        </w:rPr>
+        <w:drawing>
+          <wp:inline distT="0" distB="0" distL="0" distR="0" wp14:anchorId="7AD76D2E" wp14:editId="28E81D3D">
+            <wp:extent cx="5943600" cy="3395345"/>
+            <wp:effectExtent l="0" t="0" r="0" b="0"/>
+            <wp:docPr id="12" name="Εικόνα 12"/>
+            <wp:cNvGraphicFramePr>
+              <a:graphicFrameLocks xmlns:a="http://schemas.openxmlformats.org/drawingml/2006/main" noChangeAspect="1"/>
+            </wp:cNvGraphicFramePr>
+            <a:graphic xmlns:a="http://schemas.openxmlformats.org/drawingml/2006/main">
+              <a:graphicData uri="http://schemas.openxmlformats.org/drawingml/2006/picture">
+                <pic:pic xmlns:pic="http://schemas.openxmlformats.org/drawingml/2006/picture">
+                  <pic:nvPicPr>
+                    <pic:cNvPr id="1" name=""/>
+                    <pic:cNvPicPr/>
+                  </pic:nvPicPr>
+                  <pic:blipFill>
+                    <a:blip r:embed="rId15"/>
+                    <a:stretch>
+                      <a:fillRect/>
+                    </a:stretch>
+                  </pic:blipFill>
+                  <pic:spPr>
+                    <a:xfrm>
+                      <a:off x="0" y="0"/>
+                      <a:ext cx="5943600" cy="3395345"/>
+                    </a:xfrm>
+                    <a:prstGeom prst="rect">
+                      <a:avLst/>
+                    </a:prstGeom>
+                  </pic:spPr>
+                </pic:pic>
+              </a:graphicData>
+            </a:graphic>
+          </wp:inline>
+        </w:drawing>
+      </w:r>
+    </w:p>
+    <w:p>
+      <w:r>
+        <w:rPr>
+          <w:noProof/>
+        </w:rPr>
+        <w:lastRenderedPageBreak/>
+        <w:drawing>
+          <wp:inline distT="0" distB="0" distL="0" distR="0" wp14:anchorId="7B7BEBF9" wp14:editId="13C9E1AA">
+            <wp:extent cx="5943600" cy="3362325"/>
+            <wp:effectExtent l="0" t="0" r="0" b="9525"/>
+            <wp:docPr id="13" name="Εικόνα 13"/>
+            <wp:cNvGraphicFramePr>
+              <a:graphicFrameLocks xmlns:a="http://schemas.openxmlformats.org/drawingml/2006/main" noChangeAspect="1"/>
+            </wp:cNvGraphicFramePr>
+            <a:graphic xmlns:a="http://schemas.openxmlformats.org/drawingml/2006/main">
+              <a:graphicData uri="http://schemas.openxmlformats.org/drawingml/2006/picture">
+                <pic:pic xmlns:pic="http://schemas.openxmlformats.org/drawingml/2006/picture">
+                  <pic:nvPicPr>
+                    <pic:cNvPr id="1" name=""/>
+                    <pic:cNvPicPr/>
+                  </pic:nvPicPr>
+                  <pic:blipFill>
+                    <a:blip r:embed="rId16"/>
+                    <a:stretch>
+                      <a:fillRect/>
+                    </a:stretch>
+                  </pic:blipFill>
+                  <pic:spPr>
+                    <a:xfrm>
+                      <a:off x="0" y="0"/>
+                      <a:ext cx="5943600" cy="3362325"/>
+                    </a:xfrm>
+                    <a:prstGeom prst="rect">
+                      <a:avLst/>
+                    </a:prstGeom>
+                  </pic:spPr>
+                </pic:pic>
+              </a:graphicData>
+            </a:graphic>
+          </wp:inline>
+        </w:drawing>
       </w:r>
     </w:p>
     <w:sectPr>
@@ -1772,7 +2098,7 @@
     <w:lsdException w:name="Unresolved Mention" w:semiHidden="1" w:unhideWhenUsed="1"/>
     <w:lsdException w:name="Smart Link" w:semiHidden="1" w:unhideWhenUsed="1"/>
   </w:latentStyles>
-  <w:style w:type="paragraph" w:default="1" w:styleId="Normal">
+  <w:style w:type="paragraph" w:default="1" w:styleId="a">
     <w:name w:val="Normal"/>
     <w:qFormat/>
     <w:rsid w:val="0072361B"/>
@@ -1780,11 +2106,11 @@
       <w:ind w:firstLine="288"/>
     </w:pPr>
   </w:style>
-  <w:style w:type="paragraph" w:styleId="Heading1">
+  <w:style w:type="paragraph" w:styleId="1">
     <w:name w:val="heading 1"/>
-    <w:basedOn w:val="Normal"/>
-    <w:next w:val="Normal"/>
-    <w:link w:val="Heading1Char"/>
+    <w:basedOn w:val="a"/>
+    <w:next w:val="a"/>
+    <w:link w:val="1Char"/>
     <w:uiPriority w:val="9"/>
     <w:qFormat/>
     <w:rsid w:val="004E5181"/>
@@ -1801,11 +2127,11 @@
       <w:szCs w:val="32"/>
     </w:rPr>
   </w:style>
-  <w:style w:type="paragraph" w:styleId="Heading2">
+  <w:style w:type="paragraph" w:styleId="2">
     <w:name w:val="heading 2"/>
-    <w:basedOn w:val="Normal"/>
-    <w:next w:val="Normal"/>
-    <w:link w:val="Heading2Char"/>
+    <w:basedOn w:val="a"/>
+    <w:next w:val="a"/>
+    <w:link w:val="2Char"/>
     <w:uiPriority w:val="9"/>
     <w:unhideWhenUsed/>
     <w:qFormat/>
@@ -1823,13 +2149,13 @@
       <w:szCs w:val="26"/>
     </w:rPr>
   </w:style>
-  <w:style w:type="character" w:default="1" w:styleId="DefaultParagraphFont">
+  <w:style w:type="character" w:default="1" w:styleId="a0">
     <w:name w:val="Default Paragraph Font"/>
     <w:uiPriority w:val="1"/>
     <w:semiHidden/>
     <w:unhideWhenUsed/>
   </w:style>
-  <w:style w:type="table" w:default="1" w:styleId="TableNormal">
+  <w:style w:type="table" w:default="1" w:styleId="a1">
     <w:name w:val="Normal Table"/>
     <w:uiPriority w:val="99"/>
     <w:semiHidden/>
@@ -1844,16 +2170,16 @@
       </w:tblCellMar>
     </w:tblPr>
   </w:style>
-  <w:style w:type="numbering" w:default="1" w:styleId="NoList">
+  <w:style w:type="numbering" w:default="1" w:styleId="a2">
     <w:name w:val="No List"/>
     <w:uiPriority w:val="99"/>
     <w:semiHidden/>
     <w:unhideWhenUsed/>
   </w:style>
-  <w:style w:type="character" w:customStyle="1" w:styleId="Heading1Char">
-    <w:name w:val="Heading 1 Char"/>
-    <w:basedOn w:val="DefaultParagraphFont"/>
-    <w:link w:val="Heading1"/>
+  <w:style w:type="character" w:customStyle="1" w:styleId="1Char">
+    <w:name w:val="Επικεφαλίδα 1 Char"/>
+    <w:basedOn w:val="a0"/>
+    <w:link w:val="1"/>
     <w:uiPriority w:val="9"/>
     <w:rsid w:val="004E5181"/>
     <w:rPr>
@@ -1863,10 +2189,10 @@
       <w:szCs w:val="32"/>
     </w:rPr>
   </w:style>
-  <w:style w:type="paragraph" w:styleId="TOCHeading">
+  <w:style w:type="paragraph" w:styleId="a3">
     <w:name w:val="TOC Heading"/>
-    <w:basedOn w:val="Heading1"/>
-    <w:next w:val="Normal"/>
+    <w:basedOn w:val="1"/>
+    <w:next w:val="a"/>
     <w:uiPriority w:val="39"/>
     <w:unhideWhenUsed/>
     <w:qFormat/>
@@ -1880,10 +2206,10 @@
       <w:kern w:val="0"/>
     </w:rPr>
   </w:style>
-  <w:style w:type="character" w:customStyle="1" w:styleId="Heading2Char">
-    <w:name w:val="Heading 2 Char"/>
-    <w:basedOn w:val="DefaultParagraphFont"/>
-    <w:link w:val="Heading2"/>
+  <w:style w:type="character" w:customStyle="1" w:styleId="2Char">
+    <w:name w:val="Επικεφαλίδα 2 Char"/>
+    <w:basedOn w:val="a0"/>
+    <w:link w:val="2"/>
     <w:uiPriority w:val="9"/>
     <w:rsid w:val="00B8259B"/>
     <w:rPr>
@@ -1893,10 +2219,10 @@
       <w:szCs w:val="26"/>
     </w:rPr>
   </w:style>
-  <w:style w:type="paragraph" w:styleId="TOC1">
+  <w:style w:type="paragraph" w:styleId="10">
     <w:name w:val="toc 1"/>
-    <w:basedOn w:val="Normal"/>
-    <w:next w:val="Normal"/>
+    <w:basedOn w:val="a"/>
+    <w:next w:val="a"/>
     <w:autoRedefine/>
     <w:uiPriority w:val="39"/>
     <w:unhideWhenUsed/>
@@ -1905,10 +2231,10 @@
       <w:spacing w:after="100"/>
     </w:pPr>
   </w:style>
-  <w:style w:type="paragraph" w:styleId="TOC2">
+  <w:style w:type="paragraph" w:styleId="20">
     <w:name w:val="toc 2"/>
-    <w:basedOn w:val="Normal"/>
-    <w:next w:val="Normal"/>
+    <w:basedOn w:val="a"/>
+    <w:next w:val="a"/>
     <w:autoRedefine/>
     <w:uiPriority w:val="39"/>
     <w:unhideWhenUsed/>
@@ -1918,9 +2244,9 @@
       <w:ind w:left="220"/>
     </w:pPr>
   </w:style>
-  <w:style w:type="character" w:styleId="Hyperlink">
+  <w:style w:type="character" w:styleId="-">
     <w:name w:val="Hyperlink"/>
-    <w:basedOn w:val="DefaultParagraphFont"/>
+    <w:basedOn w:val="a0"/>
     <w:uiPriority w:val="99"/>
     <w:unhideWhenUsed/>
     <w:rsid w:val="00CB3D6F"/>

</xml_diff>